<commit_message>
[commit] <리스트 3-6 : :LINLED2.C> p.154
</commit_message>
<xml_diff>
--- a/c로 베우는 알고리즘.docx
+++ b/c로 베우는 알고리즘.docx
@@ -7885,6 +7885,7 @@
     <w:p>
       <w:pPr>
         <w:rPr>
+          <w:rFonts w:hint="eastAsia"/>
           <w:sz w:val="22"/>
           <w:szCs w:val="28"/>
         </w:rPr>
@@ -7905,6 +7906,437 @@
         <w:t>노드를 삽입하거나 삭제할 때 많은 경우가 네 개의 링크를 조작해야 하기 때문에 조금 복잡하다.</w:t>
       </w:r>
     </w:p>
+    <w:tbl>
+      <w:tblPr>
+        <w:tblStyle w:val="a4"/>
+        <w:tblW w:w="0" w:type="auto"/>
+        <w:tblLook w:val="04A0" w:firstRow="1" w:lastRow="0" w:firstColumn="1" w:lastColumn="0" w:noHBand="0" w:noVBand="1"/>
+      </w:tblPr>
+      <w:tblGrid>
+        <w:gridCol w:w="9016"/>
+      </w:tblGrid>
+      <w:tr>
+        <w:tc>
+          <w:tcPr>
+            <w:tcW w:w="9016" w:type="dxa"/>
+          </w:tcPr>
+          <w:p>
+            <w:pPr>
+              <w:rPr>
+                <w:rFonts w:hint="eastAsia"/>
+                <w:sz w:val="22"/>
+                <w:szCs w:val="28"/>
+              </w:rPr>
+            </w:pPr>
+            <w:r>
+              <w:rPr>
+                <w:rFonts w:hint="eastAsia"/>
+                <w:sz w:val="22"/>
+                <w:szCs w:val="28"/>
+              </w:rPr>
+              <w:t xml:space="preserve">**이중 연결 리스트를 초기화 하는 함수 </w:t>
+            </w:r>
+          </w:p>
+        </w:tc>
+      </w:tr>
+      <w:tr>
+        <w:tc>
+          <w:tcPr>
+            <w:tcW w:w="9016" w:type="dxa"/>
+          </w:tcPr>
+          <w:p>
+            <w:pPr>
+              <w:rPr>
+                <w:sz w:val="22"/>
+                <w:szCs w:val="28"/>
+              </w:rPr>
+            </w:pPr>
+            <w:proofErr w:type="spellStart"/>
+            <w:r>
+              <w:rPr>
+                <w:sz w:val="22"/>
+                <w:szCs w:val="28"/>
+              </w:rPr>
+              <w:t>d</w:t>
+            </w:r>
+            <w:r>
+              <w:rPr>
+                <w:rFonts w:hint="eastAsia"/>
+                <w:sz w:val="22"/>
+                <w:szCs w:val="28"/>
+              </w:rPr>
+              <w:t>node</w:t>
+            </w:r>
+            <w:proofErr w:type="spellEnd"/>
+            <w:r>
+              <w:rPr>
+                <w:rFonts w:hint="eastAsia"/>
+                <w:sz w:val="22"/>
+                <w:szCs w:val="28"/>
+              </w:rPr>
+              <w:t xml:space="preserve"> </w:t>
+            </w:r>
+            <w:r>
+              <w:rPr>
+                <w:sz w:val="22"/>
+                <w:szCs w:val="28"/>
+              </w:rPr>
+              <w:t>*head, *tail;</w:t>
+            </w:r>
+          </w:p>
+          <w:p>
+            <w:pPr>
+              <w:rPr>
+                <w:sz w:val="22"/>
+                <w:szCs w:val="28"/>
+              </w:rPr>
+            </w:pPr>
+            <w:r>
+              <w:rPr>
+                <w:sz w:val="22"/>
+                <w:szCs w:val="28"/>
+              </w:rPr>
+              <w:t xml:space="preserve">void </w:t>
+            </w:r>
+            <w:proofErr w:type="spellStart"/>
+            <w:r>
+              <w:rPr>
+                <w:sz w:val="22"/>
+                <w:szCs w:val="28"/>
+              </w:rPr>
+              <w:t>init_dlist</w:t>
+            </w:r>
+            <w:proofErr w:type="spellEnd"/>
+            <w:r>
+              <w:rPr>
+                <w:sz w:val="22"/>
+                <w:szCs w:val="28"/>
+              </w:rPr>
+              <w:t>(void)</w:t>
+            </w:r>
+          </w:p>
+          <w:p>
+            <w:pPr>
+              <w:rPr>
+                <w:sz w:val="22"/>
+                <w:szCs w:val="28"/>
+              </w:rPr>
+            </w:pPr>
+            <w:r>
+              <w:rPr>
+                <w:sz w:val="22"/>
+                <w:szCs w:val="28"/>
+              </w:rPr>
+              <w:lastRenderedPageBreak/>
+              <w:t>{</w:t>
+            </w:r>
+          </w:p>
+          <w:p>
+            <w:pPr>
+              <w:rPr>
+                <w:sz w:val="22"/>
+                <w:szCs w:val="28"/>
+              </w:rPr>
+            </w:pPr>
+            <w:r>
+              <w:rPr>
+                <w:sz w:val="22"/>
+                <w:szCs w:val="28"/>
+              </w:rPr>
+              <w:t xml:space="preserve">     head = (</w:t>
+            </w:r>
+            <w:proofErr w:type="spellStart"/>
+            <w:r>
+              <w:rPr>
+                <w:sz w:val="22"/>
+                <w:szCs w:val="28"/>
+              </w:rPr>
+              <w:t>dnode</w:t>
+            </w:r>
+            <w:proofErr w:type="spellEnd"/>
+            <w:proofErr w:type="gramStart"/>
+            <w:r>
+              <w:rPr>
+                <w:sz w:val="22"/>
+                <w:szCs w:val="28"/>
+              </w:rPr>
+              <w:t>*)</w:t>
+            </w:r>
+            <w:proofErr w:type="spellStart"/>
+            <w:r>
+              <w:rPr>
+                <w:sz w:val="22"/>
+                <w:szCs w:val="28"/>
+              </w:rPr>
+              <w:t>malloc</w:t>
+            </w:r>
+            <w:proofErr w:type="spellEnd"/>
+            <w:proofErr w:type="gramEnd"/>
+            <w:r>
+              <w:rPr>
+                <w:sz w:val="22"/>
+                <w:szCs w:val="28"/>
+              </w:rPr>
+              <w:t>(</w:t>
+            </w:r>
+            <w:proofErr w:type="spellStart"/>
+            <w:r>
+              <w:rPr>
+                <w:sz w:val="22"/>
+                <w:szCs w:val="28"/>
+              </w:rPr>
+              <w:t>sizeof</w:t>
+            </w:r>
+            <w:proofErr w:type="spellEnd"/>
+            <w:r>
+              <w:rPr>
+                <w:sz w:val="22"/>
+                <w:szCs w:val="28"/>
+              </w:rPr>
+              <w:t>(</w:t>
+            </w:r>
+            <w:proofErr w:type="spellStart"/>
+            <w:r>
+              <w:rPr>
+                <w:sz w:val="22"/>
+                <w:szCs w:val="28"/>
+              </w:rPr>
+              <w:t>dnode</w:t>
+            </w:r>
+            <w:proofErr w:type="spellEnd"/>
+            <w:r>
+              <w:rPr>
+                <w:sz w:val="22"/>
+                <w:szCs w:val="28"/>
+              </w:rPr>
+              <w:t>));</w:t>
+            </w:r>
+          </w:p>
+          <w:p>
+            <w:pPr>
+              <w:rPr>
+                <w:sz w:val="22"/>
+                <w:szCs w:val="28"/>
+              </w:rPr>
+            </w:pPr>
+            <w:r>
+              <w:rPr>
+                <w:sz w:val="22"/>
+                <w:szCs w:val="28"/>
+              </w:rPr>
+              <w:t xml:space="preserve">     tail = (</w:t>
+            </w:r>
+            <w:proofErr w:type="spellStart"/>
+            <w:r>
+              <w:rPr>
+                <w:sz w:val="22"/>
+                <w:szCs w:val="28"/>
+              </w:rPr>
+              <w:t>dnode</w:t>
+            </w:r>
+            <w:proofErr w:type="spellEnd"/>
+            <w:proofErr w:type="gramStart"/>
+            <w:r>
+              <w:rPr>
+                <w:sz w:val="22"/>
+                <w:szCs w:val="28"/>
+              </w:rPr>
+              <w:t>*)</w:t>
+            </w:r>
+            <w:proofErr w:type="spellStart"/>
+            <w:r>
+              <w:rPr>
+                <w:sz w:val="22"/>
+                <w:szCs w:val="28"/>
+              </w:rPr>
+              <w:t>malloc</w:t>
+            </w:r>
+            <w:proofErr w:type="spellEnd"/>
+            <w:proofErr w:type="gramEnd"/>
+            <w:r>
+              <w:rPr>
+                <w:sz w:val="22"/>
+                <w:szCs w:val="28"/>
+              </w:rPr>
+              <w:t>(</w:t>
+            </w:r>
+            <w:proofErr w:type="spellStart"/>
+            <w:r>
+              <w:rPr>
+                <w:sz w:val="22"/>
+                <w:szCs w:val="28"/>
+              </w:rPr>
+              <w:t>sizeof</w:t>
+            </w:r>
+            <w:proofErr w:type="spellEnd"/>
+            <w:r>
+              <w:rPr>
+                <w:sz w:val="22"/>
+                <w:szCs w:val="28"/>
+              </w:rPr>
+              <w:t>(</w:t>
+            </w:r>
+            <w:proofErr w:type="spellStart"/>
+            <w:r>
+              <w:rPr>
+                <w:sz w:val="22"/>
+                <w:szCs w:val="28"/>
+              </w:rPr>
+              <w:t>dnode</w:t>
+            </w:r>
+            <w:proofErr w:type="spellEnd"/>
+            <w:r>
+              <w:rPr>
+                <w:sz w:val="22"/>
+                <w:szCs w:val="28"/>
+              </w:rPr>
+              <w:t>));</w:t>
+            </w:r>
+          </w:p>
+          <w:p>
+            <w:pPr>
+              <w:rPr>
+                <w:sz w:val="22"/>
+                <w:szCs w:val="28"/>
+              </w:rPr>
+            </w:pPr>
+            <w:r>
+              <w:rPr>
+                <w:sz w:val="22"/>
+                <w:szCs w:val="28"/>
+              </w:rPr>
+              <w:t xml:space="preserve">     head-&gt;next = tail;     // </w:t>
+            </w:r>
+            <w:r>
+              <w:rPr>
+                <w:rFonts w:hint="eastAsia"/>
+                <w:sz w:val="22"/>
+                <w:szCs w:val="28"/>
+              </w:rPr>
+              <w:t>머리의 다음은 꼬리</w:t>
+            </w:r>
+          </w:p>
+          <w:p>
+            <w:pPr>
+              <w:rPr>
+                <w:rFonts w:hint="eastAsia"/>
+                <w:sz w:val="22"/>
+                <w:szCs w:val="28"/>
+              </w:rPr>
+            </w:pPr>
+            <w:r>
+              <w:rPr>
+                <w:sz w:val="22"/>
+                <w:szCs w:val="28"/>
+              </w:rPr>
+              <w:t xml:space="preserve">     head-&gt;</w:t>
+            </w:r>
+            <w:proofErr w:type="spellStart"/>
+            <w:r>
+              <w:rPr>
+                <w:sz w:val="22"/>
+                <w:szCs w:val="28"/>
+              </w:rPr>
+              <w:t>prev</w:t>
+            </w:r>
+            <w:proofErr w:type="spellEnd"/>
+            <w:r>
+              <w:rPr>
+                <w:sz w:val="22"/>
+                <w:szCs w:val="28"/>
+              </w:rPr>
+              <w:t xml:space="preserve"> = head;   // </w:t>
+            </w:r>
+            <w:r>
+              <w:rPr>
+                <w:rFonts w:hint="eastAsia"/>
+                <w:sz w:val="22"/>
+                <w:szCs w:val="28"/>
+              </w:rPr>
+              <w:t>머리의 앞은 머리</w:t>
+            </w:r>
+          </w:p>
+          <w:p>
+            <w:pPr>
+              <w:rPr>
+                <w:sz w:val="22"/>
+                <w:szCs w:val="28"/>
+              </w:rPr>
+            </w:pPr>
+            <w:r>
+              <w:rPr>
+                <w:sz w:val="22"/>
+                <w:szCs w:val="28"/>
+              </w:rPr>
+              <w:t xml:space="preserve">     tail-&gt;next = tail;       // </w:t>
+            </w:r>
+            <w:r>
+              <w:rPr>
+                <w:rFonts w:hint="eastAsia"/>
+                <w:sz w:val="22"/>
+                <w:szCs w:val="28"/>
+              </w:rPr>
+              <w:t>꼬리의 다음은 꼬리</w:t>
+            </w:r>
+          </w:p>
+          <w:p>
+            <w:pPr>
+              <w:rPr>
+                <w:sz w:val="22"/>
+                <w:szCs w:val="28"/>
+              </w:rPr>
+            </w:pPr>
+            <w:r>
+              <w:rPr>
+                <w:sz w:val="22"/>
+                <w:szCs w:val="28"/>
+              </w:rPr>
+              <w:t xml:space="preserve">     tail-&gt;</w:t>
+            </w:r>
+            <w:proofErr w:type="spellStart"/>
+            <w:r>
+              <w:rPr>
+                <w:sz w:val="22"/>
+                <w:szCs w:val="28"/>
+              </w:rPr>
+              <w:t>prev</w:t>
+            </w:r>
+            <w:proofErr w:type="spellEnd"/>
+            <w:r>
+              <w:rPr>
+                <w:sz w:val="22"/>
+                <w:szCs w:val="28"/>
+              </w:rPr>
+              <w:t xml:space="preserve"> = head;     // </w:t>
+            </w:r>
+            <w:r>
+              <w:rPr>
+                <w:rFonts w:hint="eastAsia"/>
+                <w:sz w:val="22"/>
+                <w:szCs w:val="28"/>
+              </w:rPr>
+              <w:t>꼬리의 앞은 머리</w:t>
+            </w:r>
+          </w:p>
+          <w:p>
+            <w:pPr>
+              <w:rPr>
+                <w:rFonts w:hint="eastAsia"/>
+                <w:sz w:val="22"/>
+                <w:szCs w:val="28"/>
+              </w:rPr>
+            </w:pPr>
+            <w:r>
+              <w:rPr>
+                <w:sz w:val="22"/>
+                <w:szCs w:val="28"/>
+              </w:rPr>
+              <w:t>}</w:t>
+            </w:r>
+          </w:p>
+        </w:tc>
+      </w:tr>
+    </w:tbl>
     <w:p>
       <w:pPr>
         <w:rPr>
@@ -7941,7 +8373,78 @@
                 <w:sz w:val="22"/>
                 <w:szCs w:val="28"/>
               </w:rPr>
-              <w:t xml:space="preserve">**이중 연결 리스트를 초기화 하는 함수 </w:t>
+              <w:t>**</w:t>
+            </w:r>
+            <w:r>
+              <w:rPr>
+                <w:rFonts w:hint="eastAsia"/>
+                <w:sz w:val="22"/>
+                <w:szCs w:val="28"/>
+              </w:rPr>
+              <w:t xml:space="preserve">포인터 t앞에 정수 k를 </w:t>
+            </w:r>
+            <w:r>
+              <w:rPr>
+                <w:rFonts w:hint="eastAsia"/>
+                <w:sz w:val="22"/>
+                <w:szCs w:val="28"/>
+              </w:rPr>
+              <w:t xml:space="preserve">가지는 </w:t>
+            </w:r>
+            <w:proofErr w:type="gramStart"/>
+            <w:r>
+              <w:rPr>
+                <w:rFonts w:hint="eastAsia"/>
+                <w:sz w:val="22"/>
+                <w:szCs w:val="28"/>
+              </w:rPr>
+              <w:t xml:space="preserve">노드를 </w:t>
+            </w:r>
+            <w:r>
+              <w:rPr>
+                <w:sz w:val="22"/>
+                <w:szCs w:val="28"/>
+              </w:rPr>
+              <w:t xml:space="preserve"> </w:t>
+            </w:r>
+            <w:r>
+              <w:rPr>
+                <w:rFonts w:hint="eastAsia"/>
+                <w:sz w:val="22"/>
+                <w:szCs w:val="28"/>
+              </w:rPr>
+              <w:t>삽입하는</w:t>
+            </w:r>
+            <w:proofErr w:type="gramEnd"/>
+            <w:r>
+              <w:rPr>
+                <w:rFonts w:hint="eastAsia"/>
+                <w:sz w:val="22"/>
+                <w:szCs w:val="28"/>
+              </w:rPr>
+              <w:t xml:space="preserve"> 함수 </w:t>
+            </w:r>
+            <w:r>
+              <w:rPr>
+                <w:sz w:val="22"/>
+                <w:szCs w:val="28"/>
+              </w:rPr>
+              <w:t>p.147 &lt;</w:t>
+            </w:r>
+            <w:r>
+              <w:rPr>
+                <w:rFonts w:hint="eastAsia"/>
+                <w:sz w:val="22"/>
+                <w:szCs w:val="28"/>
+              </w:rPr>
+              <w:t xml:space="preserve">그림 </w:t>
+            </w:r>
+            <w:r>
+              <w:rPr>
+                <w:sz w:val="22"/>
+                <w:szCs w:val="28"/>
+              </w:rPr>
+              <w:t>3-17&gt;</w:t>
             </w:r>
           </w:p>
         </w:tc>
@@ -7954,6 +8457,7 @@
           <w:p>
             <w:pPr>
               <w:rPr>
+                <w:rFonts w:hint="eastAsia"/>
                 <w:sz w:val="22"/>
                 <w:szCs w:val="28"/>
               </w:rPr>
@@ -7988,39 +8492,63 @@
                 <w:sz w:val="22"/>
                 <w:szCs w:val="28"/>
               </w:rPr>
-              <w:t>*head, *tail;</w:t>
-            </w:r>
-          </w:p>
-          <w:p>
-            <w:pPr>
-              <w:rPr>
-                <w:sz w:val="22"/>
-                <w:szCs w:val="28"/>
-              </w:rPr>
-            </w:pPr>
-            <w:r>
-              <w:rPr>
-                <w:sz w:val="22"/>
-                <w:szCs w:val="28"/>
-              </w:rPr>
-              <w:lastRenderedPageBreak/>
-              <w:t xml:space="preserve">void </w:t>
-            </w:r>
-            <w:proofErr w:type="spellStart"/>
-            <w:r>
-              <w:rPr>
-                <w:sz w:val="22"/>
-                <w:szCs w:val="28"/>
-              </w:rPr>
-              <w:t>init_dlist</w:t>
-            </w:r>
-            <w:proofErr w:type="spellEnd"/>
-            <w:r>
-              <w:rPr>
-                <w:sz w:val="22"/>
-                <w:szCs w:val="28"/>
-              </w:rPr>
-              <w:t>(void)</w:t>
+              <w:t>*</w:t>
+            </w:r>
+            <w:proofErr w:type="spellStart"/>
+            <w:r>
+              <w:rPr>
+                <w:sz w:val="22"/>
+                <w:szCs w:val="28"/>
+              </w:rPr>
+              <w:t>insert_dnode_ptr</w:t>
+            </w:r>
+            <w:proofErr w:type="spellEnd"/>
+            <w:r>
+              <w:rPr>
+                <w:sz w:val="22"/>
+                <w:szCs w:val="28"/>
+              </w:rPr>
+              <w:t>(</w:t>
+            </w:r>
+            <w:proofErr w:type="spellStart"/>
+            <w:r>
+              <w:rPr>
+                <w:sz w:val="22"/>
+                <w:szCs w:val="28"/>
+              </w:rPr>
+              <w:t>int</w:t>
+            </w:r>
+            <w:proofErr w:type="spellEnd"/>
+            <w:r>
+              <w:rPr>
+                <w:sz w:val="22"/>
+                <w:szCs w:val="28"/>
+              </w:rPr>
+              <w:t xml:space="preserve"> k, </w:t>
+            </w:r>
+            <w:proofErr w:type="spellStart"/>
+            <w:r>
+              <w:rPr>
+                <w:sz w:val="22"/>
+                <w:szCs w:val="28"/>
+              </w:rPr>
+              <w:t>dnode</w:t>
+            </w:r>
+            <w:proofErr w:type="spellEnd"/>
+            <w:r>
+              <w:rPr>
+                <w:sz w:val="22"/>
+                <w:szCs w:val="28"/>
+              </w:rPr>
+              <w:t xml:space="preserve"> * t) // t</w:t>
+            </w:r>
+            <w:r>
+              <w:rPr>
+                <w:rFonts w:hint="eastAsia"/>
+                <w:sz w:val="22"/>
+                <w:szCs w:val="28"/>
+              </w:rPr>
+              <w:t>앞에 k를 삽입</w:t>
             </w:r>
           </w:p>
           <w:p>
@@ -8050,7 +8578,163 @@
                 <w:sz w:val="22"/>
                 <w:szCs w:val="28"/>
               </w:rPr>
-              <w:t xml:space="preserve">     head = (</w:t>
+              <w:t xml:space="preserve">     </w:t>
+            </w:r>
+            <w:proofErr w:type="spellStart"/>
+            <w:r>
+              <w:rPr>
+                <w:sz w:val="22"/>
+                <w:szCs w:val="28"/>
+              </w:rPr>
+              <w:t>d</w:t>
+            </w:r>
+            <w:r>
+              <w:rPr>
+                <w:rFonts w:hint="eastAsia"/>
+                <w:sz w:val="22"/>
+                <w:szCs w:val="28"/>
+              </w:rPr>
+              <w:t>node</w:t>
+            </w:r>
+            <w:proofErr w:type="spellEnd"/>
+            <w:r>
+              <w:rPr>
+                <w:rFonts w:hint="eastAsia"/>
+                <w:sz w:val="22"/>
+                <w:szCs w:val="28"/>
+              </w:rPr>
+              <w:t xml:space="preserve"> </w:t>
+            </w:r>
+            <w:r>
+              <w:rPr>
+                <w:sz w:val="22"/>
+                <w:szCs w:val="28"/>
+              </w:rPr>
+              <w:t xml:space="preserve">*I;            // </w:t>
+            </w:r>
+            <w:proofErr w:type="spellStart"/>
+            <w:r>
+              <w:rPr>
+                <w:sz w:val="22"/>
+                <w:szCs w:val="28"/>
+              </w:rPr>
+              <w:t>i</w:t>
+            </w:r>
+            <w:proofErr w:type="spellEnd"/>
+            <w:r>
+              <w:rPr>
+                <w:rFonts w:hint="eastAsia"/>
+                <w:sz w:val="22"/>
+                <w:szCs w:val="28"/>
+              </w:rPr>
+              <w:t>는 삽입될 노드</w:t>
+            </w:r>
+          </w:p>
+          <w:p>
+            <w:pPr>
+              <w:rPr>
+                <w:sz w:val="22"/>
+                <w:szCs w:val="28"/>
+              </w:rPr>
+            </w:pPr>
+            <w:r>
+              <w:rPr>
+                <w:rFonts w:hint="eastAsia"/>
+                <w:sz w:val="22"/>
+                <w:szCs w:val="28"/>
+              </w:rPr>
+              <w:t xml:space="preserve">     </w:t>
+            </w:r>
+            <w:r>
+              <w:rPr>
+                <w:sz w:val="22"/>
+                <w:szCs w:val="28"/>
+              </w:rPr>
+              <w:t>i</w:t>
+            </w:r>
+            <w:r>
+              <w:rPr>
+                <w:rFonts w:hint="eastAsia"/>
+                <w:sz w:val="22"/>
+                <w:szCs w:val="28"/>
+              </w:rPr>
+              <w:t>f(</w:t>
+            </w:r>
+            <w:r>
+              <w:rPr>
+                <w:sz w:val="22"/>
+                <w:szCs w:val="28"/>
+              </w:rPr>
+              <w:t xml:space="preserve">t == head)         // </w:t>
+            </w:r>
+            <w:r>
+              <w:rPr>
+                <w:rFonts w:hint="eastAsia"/>
+                <w:sz w:val="22"/>
+                <w:szCs w:val="28"/>
+              </w:rPr>
+              <w:t>머리 앞에는 아무것도 삽입할 수 없다.</w:t>
+            </w:r>
+          </w:p>
+          <w:p>
+            <w:pPr>
+              <w:rPr>
+                <w:sz w:val="22"/>
+                <w:szCs w:val="28"/>
+              </w:rPr>
+            </w:pPr>
+            <w:r>
+              <w:rPr>
+                <w:sz w:val="22"/>
+                <w:szCs w:val="28"/>
+              </w:rPr>
+              <w:t xml:space="preserve">          </w:t>
+            </w:r>
+            <w:r>
+              <w:rPr>
+                <w:rFonts w:hint="eastAsia"/>
+                <w:sz w:val="22"/>
+                <w:szCs w:val="28"/>
+              </w:rPr>
+              <w:t>r</w:t>
+            </w:r>
+            <w:r>
+              <w:rPr>
+                <w:sz w:val="22"/>
+                <w:szCs w:val="28"/>
+              </w:rPr>
+              <w:t>eturn NULL;</w:t>
+            </w:r>
+          </w:p>
+          <w:p>
+            <w:pPr>
+              <w:rPr>
+                <w:sz w:val="22"/>
+                <w:szCs w:val="28"/>
+              </w:rPr>
+            </w:pPr>
+            <w:r>
+              <w:rPr>
+                <w:sz w:val="22"/>
+                <w:szCs w:val="28"/>
+              </w:rPr>
+              <w:t xml:space="preserve">     </w:t>
+            </w:r>
+            <w:proofErr w:type="spellStart"/>
+            <w:r>
+              <w:rPr>
+                <w:sz w:val="22"/>
+                <w:szCs w:val="28"/>
+              </w:rPr>
+              <w:t>i</w:t>
+            </w:r>
+            <w:proofErr w:type="spellEnd"/>
+            <w:r>
+              <w:rPr>
+                <w:sz w:val="22"/>
+                <w:szCs w:val="28"/>
+              </w:rPr>
+              <w:t xml:space="preserve"> = (</w:t>
             </w:r>
             <w:proofErr w:type="spellStart"/>
             <w:r>
@@ -8131,112 +8815,38 @@
                 <w:sz w:val="22"/>
                 <w:szCs w:val="28"/>
               </w:rPr>
-              <w:t xml:space="preserve">     tail = (</w:t>
-            </w:r>
-            <w:proofErr w:type="spellStart"/>
-            <w:r>
-              <w:rPr>
-                <w:sz w:val="22"/>
-                <w:szCs w:val="28"/>
-              </w:rPr>
-              <w:t>dnode</w:t>
-            </w:r>
-            <w:proofErr w:type="spellEnd"/>
-            <w:proofErr w:type="gramStart"/>
-            <w:r>
-              <w:rPr>
-                <w:sz w:val="22"/>
-                <w:szCs w:val="28"/>
-              </w:rPr>
-              <w:t>*)</w:t>
-            </w:r>
-            <w:proofErr w:type="spellStart"/>
-            <w:r>
-              <w:rPr>
-                <w:sz w:val="22"/>
-                <w:szCs w:val="28"/>
-              </w:rPr>
-              <w:t>malloc</w:t>
-            </w:r>
-            <w:proofErr w:type="spellEnd"/>
-            <w:proofErr w:type="gramEnd"/>
-            <w:r>
-              <w:rPr>
-                <w:sz w:val="22"/>
-                <w:szCs w:val="28"/>
-              </w:rPr>
-              <w:t>(</w:t>
-            </w:r>
-            <w:proofErr w:type="spellStart"/>
-            <w:r>
-              <w:rPr>
-                <w:sz w:val="22"/>
-                <w:szCs w:val="28"/>
-              </w:rPr>
-              <w:t>sizeof</w:t>
-            </w:r>
-            <w:proofErr w:type="spellEnd"/>
-            <w:r>
-              <w:rPr>
-                <w:sz w:val="22"/>
-                <w:szCs w:val="28"/>
-              </w:rPr>
-              <w:t>(</w:t>
-            </w:r>
-            <w:proofErr w:type="spellStart"/>
-            <w:r>
-              <w:rPr>
-                <w:sz w:val="22"/>
-                <w:szCs w:val="28"/>
-              </w:rPr>
-              <w:t>dnode</w:t>
-            </w:r>
-            <w:proofErr w:type="spellEnd"/>
-            <w:r>
-              <w:rPr>
-                <w:sz w:val="22"/>
-                <w:szCs w:val="28"/>
-              </w:rPr>
-              <w:t>));</w:t>
-            </w:r>
-          </w:p>
-          <w:p>
-            <w:pPr>
-              <w:rPr>
-                <w:sz w:val="22"/>
-                <w:szCs w:val="28"/>
-              </w:rPr>
-            </w:pPr>
-            <w:r>
-              <w:rPr>
-                <w:sz w:val="22"/>
-                <w:szCs w:val="28"/>
-              </w:rPr>
-              <w:t xml:space="preserve">     head-&gt;next = tail;     // </w:t>
-            </w:r>
-            <w:r>
-              <w:rPr>
-                <w:rFonts w:hint="eastAsia"/>
-                <w:sz w:val="22"/>
-                <w:szCs w:val="28"/>
-              </w:rPr>
-              <w:t>머리의 다음은 꼬리</w:t>
-            </w:r>
-          </w:p>
-          <w:p>
-            <w:pPr>
-              <w:rPr>
-                <w:rFonts w:hint="eastAsia"/>
-                <w:sz w:val="22"/>
-                <w:szCs w:val="28"/>
-              </w:rPr>
-            </w:pPr>
-            <w:r>
-              <w:rPr>
-                <w:sz w:val="22"/>
-                <w:szCs w:val="28"/>
-              </w:rPr>
-              <w:t xml:space="preserve">     head-&gt;</w:t>
+              <w:t xml:space="preserve">     </w:t>
+            </w:r>
+            <w:proofErr w:type="spellStart"/>
+            <w:r>
+              <w:rPr>
+                <w:sz w:val="22"/>
+                <w:szCs w:val="28"/>
+              </w:rPr>
+              <w:t>i</w:t>
+            </w:r>
+            <w:proofErr w:type="spellEnd"/>
+            <w:r>
+              <w:rPr>
+                <w:sz w:val="22"/>
+                <w:szCs w:val="28"/>
+              </w:rPr>
+              <w:t>-&gt;key = k;</w:t>
+            </w:r>
+          </w:p>
+          <w:p>
+            <w:pPr>
+              <w:rPr>
+                <w:sz w:val="22"/>
+                <w:szCs w:val="28"/>
+              </w:rPr>
+            </w:pPr>
+            <w:r>
+              <w:rPr>
+                <w:sz w:val="22"/>
+                <w:szCs w:val="28"/>
+              </w:rPr>
+              <w:t xml:space="preserve">     t-&gt;</w:t>
             </w:r>
             <w:proofErr w:type="spellStart"/>
             <w:r>
@@ -8252,53 +8862,61 @@
                 <w:sz w:val="22"/>
                 <w:szCs w:val="28"/>
               </w:rPr>
-              <w:t xml:space="preserve"> = head;   // </w:t>
-            </w:r>
-            <w:r>
-              <w:rPr>
-                <w:rFonts w:hint="eastAsia"/>
-                <w:sz w:val="22"/>
-                <w:szCs w:val="28"/>
-              </w:rPr>
-              <w:t>머리의 앞은 머리</w:t>
-            </w:r>
-          </w:p>
-          <w:p>
-            <w:pPr>
-              <w:rPr>
-                <w:sz w:val="22"/>
-                <w:szCs w:val="28"/>
-              </w:rPr>
-            </w:pPr>
-            <w:r>
-              <w:rPr>
-                <w:sz w:val="22"/>
-                <w:szCs w:val="28"/>
-              </w:rPr>
-              <w:t xml:space="preserve">     tail-&gt;next = tail;       // </w:t>
-            </w:r>
-            <w:r>
-              <w:rPr>
-                <w:rFonts w:hint="eastAsia"/>
-                <w:sz w:val="22"/>
-                <w:szCs w:val="28"/>
-              </w:rPr>
-              <w:t>꼬리의 다음은 꼬리</w:t>
-            </w:r>
-          </w:p>
-          <w:p>
-            <w:pPr>
-              <w:rPr>
-                <w:sz w:val="22"/>
-                <w:szCs w:val="28"/>
-              </w:rPr>
-            </w:pPr>
-            <w:r>
-              <w:rPr>
-                <w:sz w:val="22"/>
-                <w:szCs w:val="28"/>
-              </w:rPr>
-              <w:t xml:space="preserve">     tail-&gt;</w:t>
+              <w:t xml:space="preserve">-&gt;next = I;    // t </w:t>
+            </w:r>
+            <w:r>
+              <w:rPr>
+                <w:rFonts w:hint="eastAsia"/>
+                <w:sz w:val="22"/>
+                <w:szCs w:val="28"/>
+              </w:rPr>
+              <w:t xml:space="preserve">앞 노드의 다음은 </w:t>
+            </w:r>
+            <w:r>
+              <w:rPr>
+                <w:sz w:val="22"/>
+                <w:szCs w:val="28"/>
+              </w:rPr>
+              <w:t>I</w:t>
+            </w:r>
+            <w:r>
+              <w:rPr>
+                <w:rFonts w:hint="eastAsia"/>
+                <w:sz w:val="22"/>
+                <w:szCs w:val="28"/>
+              </w:rPr>
+              <w:t xml:space="preserve"> 노드이다.</w:t>
+            </w:r>
+          </w:p>
+          <w:p>
+            <w:pPr>
+              <w:rPr>
+                <w:sz w:val="22"/>
+                <w:szCs w:val="28"/>
+              </w:rPr>
+            </w:pPr>
+            <w:r>
+              <w:rPr>
+                <w:sz w:val="22"/>
+                <w:szCs w:val="28"/>
+              </w:rPr>
+              <w:t xml:space="preserve">     </w:t>
+            </w:r>
+            <w:proofErr w:type="spellStart"/>
+            <w:r>
+              <w:rPr>
+                <w:sz w:val="22"/>
+                <w:szCs w:val="28"/>
+              </w:rPr>
+              <w:t>i</w:t>
+            </w:r>
+            <w:proofErr w:type="spellEnd"/>
+            <w:r>
+              <w:rPr>
+                <w:sz w:val="22"/>
+                <w:szCs w:val="28"/>
+              </w:rPr>
+              <w:t>-&gt;</w:t>
             </w:r>
             <w:proofErr w:type="spellStart"/>
             <w:r>
@@ -8314,15 +8932,189 @@
                 <w:sz w:val="22"/>
                 <w:szCs w:val="28"/>
               </w:rPr>
-              <w:t xml:space="preserve"> = head;     // </w:t>
-            </w:r>
-            <w:r>
-              <w:rPr>
-                <w:rFonts w:hint="eastAsia"/>
-                <w:sz w:val="22"/>
-                <w:szCs w:val="28"/>
-              </w:rPr>
-              <w:t>꼬리의 앞은 머리</w:t>
+              <w:t xml:space="preserve"> = t-&gt;</w:t>
+            </w:r>
+            <w:proofErr w:type="spellStart"/>
+            <w:r>
+              <w:rPr>
+                <w:sz w:val="22"/>
+                <w:szCs w:val="28"/>
+              </w:rPr>
+              <w:t>prev</w:t>
+            </w:r>
+            <w:proofErr w:type="spellEnd"/>
+            <w:r>
+              <w:rPr>
+                <w:sz w:val="22"/>
+                <w:szCs w:val="28"/>
+              </w:rPr>
+              <w:t>;    // I</w:t>
+            </w:r>
+            <w:r>
+              <w:rPr>
+                <w:rFonts w:hint="eastAsia"/>
+                <w:sz w:val="22"/>
+                <w:szCs w:val="28"/>
+              </w:rPr>
+              <w:t>의 앞은 t의 앞 노드이다.</w:t>
+            </w:r>
+          </w:p>
+          <w:p>
+            <w:pPr>
+              <w:rPr>
+                <w:sz w:val="22"/>
+                <w:szCs w:val="28"/>
+              </w:rPr>
+            </w:pPr>
+            <w:r>
+              <w:rPr>
+                <w:rFonts w:hint="eastAsia"/>
+                <w:sz w:val="22"/>
+                <w:szCs w:val="28"/>
+              </w:rPr>
+              <w:t xml:space="preserve">     t-&gt;</w:t>
+            </w:r>
+            <w:proofErr w:type="spellStart"/>
+            <w:r>
+              <w:rPr>
+                <w:rFonts w:hint="eastAsia"/>
+                <w:sz w:val="22"/>
+                <w:szCs w:val="28"/>
+              </w:rPr>
+              <w:t>prev</w:t>
+            </w:r>
+            <w:proofErr w:type="spellEnd"/>
+            <w:r>
+              <w:rPr>
+                <w:rFonts w:hint="eastAsia"/>
+                <w:sz w:val="22"/>
+                <w:szCs w:val="28"/>
+              </w:rPr>
+              <w:t xml:space="preserve"> = </w:t>
+            </w:r>
+            <w:r>
+              <w:rPr>
+                <w:sz w:val="22"/>
+                <w:szCs w:val="28"/>
+              </w:rPr>
+              <w:t>I</w:t>
+            </w:r>
+            <w:r>
+              <w:rPr>
+                <w:rFonts w:hint="eastAsia"/>
+                <w:sz w:val="22"/>
+                <w:szCs w:val="28"/>
+              </w:rPr>
+              <w:t>;</w:t>
+            </w:r>
+            <w:r>
+              <w:rPr>
+                <w:sz w:val="22"/>
+                <w:szCs w:val="28"/>
+              </w:rPr>
+              <w:t xml:space="preserve">          // </w:t>
+            </w:r>
+            <w:r>
+              <w:rPr>
+                <w:rFonts w:hint="eastAsia"/>
+                <w:sz w:val="22"/>
+                <w:szCs w:val="28"/>
+              </w:rPr>
+              <w:t xml:space="preserve">t의 앞은 </w:t>
+            </w:r>
+            <w:r>
+              <w:rPr>
+                <w:sz w:val="22"/>
+                <w:szCs w:val="28"/>
+              </w:rPr>
+              <w:t xml:space="preserve">I </w:t>
+            </w:r>
+            <w:r>
+              <w:rPr>
+                <w:rFonts w:hint="eastAsia"/>
+                <w:sz w:val="22"/>
+                <w:szCs w:val="28"/>
+              </w:rPr>
+              <w:t>노드이다.</w:t>
+            </w:r>
+          </w:p>
+          <w:p>
+            <w:pPr>
+              <w:rPr>
+                <w:sz w:val="22"/>
+                <w:szCs w:val="28"/>
+              </w:rPr>
+            </w:pPr>
+            <w:r>
+              <w:rPr>
+                <w:sz w:val="22"/>
+                <w:szCs w:val="28"/>
+              </w:rPr>
+              <w:t xml:space="preserve">     </w:t>
+            </w:r>
+            <w:proofErr w:type="spellStart"/>
+            <w:r>
+              <w:rPr>
+                <w:sz w:val="22"/>
+                <w:szCs w:val="28"/>
+              </w:rPr>
+              <w:t>i</w:t>
+            </w:r>
+            <w:proofErr w:type="spellEnd"/>
+            <w:r>
+              <w:rPr>
+                <w:sz w:val="22"/>
+                <w:szCs w:val="28"/>
+              </w:rPr>
+              <w:t xml:space="preserve">-&gt;next = t;          // </w:t>
+            </w:r>
+            <w:proofErr w:type="spellStart"/>
+            <w:r>
+              <w:rPr>
+                <w:rFonts w:hint="eastAsia"/>
+                <w:sz w:val="22"/>
+                <w:szCs w:val="28"/>
+              </w:rPr>
+              <w:t>i</w:t>
+            </w:r>
+            <w:proofErr w:type="spellEnd"/>
+            <w:r>
+              <w:rPr>
+                <w:rFonts w:hint="eastAsia"/>
+                <w:sz w:val="22"/>
+                <w:szCs w:val="28"/>
+              </w:rPr>
+              <w:t>의 다음은 t</w:t>
+            </w:r>
+            <w:r>
+              <w:rPr>
+                <w:sz w:val="22"/>
+                <w:szCs w:val="28"/>
+              </w:rPr>
+              <w:t xml:space="preserve"> </w:t>
+            </w:r>
+            <w:r>
+              <w:rPr>
+                <w:rFonts w:hint="eastAsia"/>
+                <w:sz w:val="22"/>
+                <w:szCs w:val="28"/>
+              </w:rPr>
+              <w:t>노드이다.</w:t>
+            </w:r>
+          </w:p>
+          <w:p>
+            <w:pPr>
+              <w:rPr>
+                <w:sz w:val="22"/>
+                <w:szCs w:val="28"/>
+              </w:rPr>
+            </w:pPr>
+            <w:r>
+              <w:rPr>
+                <w:sz w:val="22"/>
+                <w:szCs w:val="28"/>
+              </w:rPr>
+              <w:t xml:space="preserve">     return;</w:t>
             </w:r>
           </w:p>
           <w:p>
@@ -8344,6 +9136,715 @@
         </w:tc>
       </w:tr>
     </w:tbl>
+    <w:p>
+      <w:pPr>
+        <w:rPr>
+          <w:rFonts w:hint="eastAsia"/>
+          <w:sz w:val="22"/>
+          <w:szCs w:val="28"/>
+        </w:rPr>
+      </w:pPr>
+    </w:p>
+    <w:tbl>
+      <w:tblPr>
+        <w:tblStyle w:val="a4"/>
+        <w:tblW w:w="0" w:type="auto"/>
+        <w:tblLook w:val="04A0" w:firstRow="1" w:lastRow="0" w:firstColumn="1" w:lastColumn="0" w:noHBand="0" w:noVBand="1"/>
+      </w:tblPr>
+      <w:tblGrid>
+        <w:gridCol w:w="9016"/>
+      </w:tblGrid>
+      <w:tr>
+        <w:tc>
+          <w:tcPr>
+            <w:tcW w:w="9016" w:type="dxa"/>
+          </w:tcPr>
+          <w:p>
+            <w:pPr>
+              <w:rPr>
+                <w:rFonts w:hint="eastAsia"/>
+                <w:sz w:val="22"/>
+                <w:szCs w:val="28"/>
+              </w:rPr>
+            </w:pPr>
+            <w:r>
+              <w:rPr>
+                <w:rFonts w:hint="eastAsia"/>
+                <w:sz w:val="22"/>
+                <w:szCs w:val="28"/>
+              </w:rPr>
+              <w:t>**</w:t>
+            </w:r>
+            <w:r>
+              <w:rPr>
+                <w:rFonts w:hint="eastAsia"/>
+                <w:sz w:val="22"/>
+                <w:szCs w:val="28"/>
+              </w:rPr>
+              <w:t xml:space="preserve">포인터 </w:t>
+            </w:r>
+            <w:r>
+              <w:rPr>
+                <w:sz w:val="22"/>
+                <w:szCs w:val="28"/>
+              </w:rPr>
+              <w:t>p</w:t>
+            </w:r>
+            <w:r>
+              <w:rPr>
+                <w:rFonts w:hint="eastAsia"/>
+                <w:sz w:val="22"/>
+                <w:szCs w:val="28"/>
+              </w:rPr>
+              <w:t>를 이중 연결 리스트에서 삭제하는 함수 *</w:t>
+            </w:r>
+            <w:proofErr w:type="gramStart"/>
+            <w:r>
+              <w:rPr>
+                <w:sz w:val="22"/>
+                <w:szCs w:val="28"/>
+              </w:rPr>
+              <w:t>p.148</w:t>
+            </w:r>
+            <w:proofErr w:type="gramEnd"/>
+            <w:r>
+              <w:rPr>
+                <w:sz w:val="22"/>
+                <w:szCs w:val="28"/>
+              </w:rPr>
+              <w:t xml:space="preserve"> </w:t>
+            </w:r>
+            <w:r>
+              <w:rPr>
+                <w:rFonts w:hint="eastAsia"/>
+                <w:sz w:val="22"/>
+                <w:szCs w:val="28"/>
+              </w:rPr>
+              <w:t xml:space="preserve">&lt;그림 </w:t>
+            </w:r>
+            <w:r>
+              <w:rPr>
+                <w:sz w:val="22"/>
+                <w:szCs w:val="28"/>
+              </w:rPr>
+              <w:t>3-18&gt;</w:t>
+            </w:r>
+          </w:p>
+        </w:tc>
+      </w:tr>
+      <w:tr>
+        <w:tc>
+          <w:tcPr>
+            <w:tcW w:w="9016" w:type="dxa"/>
+          </w:tcPr>
+          <w:p>
+            <w:pPr>
+              <w:rPr>
+                <w:rFonts w:hint="eastAsia"/>
+                <w:sz w:val="22"/>
+                <w:szCs w:val="28"/>
+              </w:rPr>
+            </w:pPr>
+            <w:proofErr w:type="spellStart"/>
+            <w:r>
+              <w:rPr>
+                <w:sz w:val="22"/>
+                <w:szCs w:val="28"/>
+              </w:rPr>
+              <w:t>I</w:t>
+            </w:r>
+            <w:r>
+              <w:rPr>
+                <w:rFonts w:hint="eastAsia"/>
+                <w:sz w:val="22"/>
+                <w:szCs w:val="28"/>
+              </w:rPr>
+              <w:t>nt</w:t>
+            </w:r>
+            <w:proofErr w:type="spellEnd"/>
+            <w:r>
+              <w:rPr>
+                <w:rFonts w:hint="eastAsia"/>
+                <w:sz w:val="22"/>
+                <w:szCs w:val="28"/>
+              </w:rPr>
+              <w:t xml:space="preserve"> </w:t>
+            </w:r>
+            <w:proofErr w:type="spellStart"/>
+            <w:r>
+              <w:rPr>
+                <w:sz w:val="22"/>
+                <w:szCs w:val="28"/>
+              </w:rPr>
+              <w:t>delete_dnode_</w:t>
+            </w:r>
+            <w:proofErr w:type="gramStart"/>
+            <w:r>
+              <w:rPr>
+                <w:sz w:val="22"/>
+                <w:szCs w:val="28"/>
+              </w:rPr>
+              <w:t>ptr</w:t>
+            </w:r>
+            <w:proofErr w:type="spellEnd"/>
+            <w:r>
+              <w:rPr>
+                <w:sz w:val="22"/>
+                <w:szCs w:val="28"/>
+              </w:rPr>
+              <w:t>(</w:t>
+            </w:r>
+            <w:proofErr w:type="spellStart"/>
+            <w:proofErr w:type="gramEnd"/>
+            <w:r>
+              <w:rPr>
+                <w:sz w:val="22"/>
+                <w:szCs w:val="28"/>
+              </w:rPr>
+              <w:t>dnode</w:t>
+            </w:r>
+            <w:proofErr w:type="spellEnd"/>
+            <w:r>
+              <w:rPr>
+                <w:sz w:val="22"/>
+                <w:szCs w:val="28"/>
+              </w:rPr>
+              <w:t xml:space="preserve"> *</w:t>
+            </w:r>
+            <w:r>
+              <w:rPr>
+                <w:rFonts w:hint="eastAsia"/>
+                <w:sz w:val="22"/>
+                <w:szCs w:val="28"/>
+              </w:rPr>
+              <w:t>p)</w:t>
+            </w:r>
+          </w:p>
+          <w:p>
+            <w:pPr>
+              <w:rPr>
+                <w:sz w:val="22"/>
+                <w:szCs w:val="28"/>
+              </w:rPr>
+            </w:pPr>
+            <w:r>
+              <w:rPr>
+                <w:sz w:val="22"/>
+                <w:szCs w:val="28"/>
+              </w:rPr>
+              <w:t>{</w:t>
+            </w:r>
+          </w:p>
+          <w:p>
+            <w:pPr>
+              <w:rPr>
+                <w:sz w:val="22"/>
+                <w:szCs w:val="28"/>
+              </w:rPr>
+            </w:pPr>
+            <w:r>
+              <w:rPr>
+                <w:sz w:val="22"/>
+                <w:szCs w:val="28"/>
+              </w:rPr>
+              <w:t xml:space="preserve">     If(p == head || p == tail)     // </w:t>
+            </w:r>
+            <w:r>
+              <w:rPr>
+                <w:rFonts w:hint="eastAsia"/>
+                <w:sz w:val="22"/>
+                <w:szCs w:val="28"/>
+              </w:rPr>
+              <w:t>머리나 꼬리를 없앨 수는 없다.</w:t>
+            </w:r>
+          </w:p>
+          <w:p>
+            <w:pPr>
+              <w:rPr>
+                <w:sz w:val="22"/>
+                <w:szCs w:val="28"/>
+              </w:rPr>
+            </w:pPr>
+            <w:r>
+              <w:rPr>
+                <w:sz w:val="22"/>
+                <w:szCs w:val="28"/>
+              </w:rPr>
+              <w:t xml:space="preserve">          Return 0;</w:t>
+            </w:r>
+          </w:p>
+          <w:p>
+            <w:pPr>
+              <w:rPr>
+                <w:rFonts w:hint="eastAsia"/>
+                <w:sz w:val="22"/>
+                <w:szCs w:val="28"/>
+              </w:rPr>
+            </w:pPr>
+            <w:r>
+              <w:rPr>
+                <w:sz w:val="22"/>
+                <w:szCs w:val="28"/>
+              </w:rPr>
+              <w:t xml:space="preserve">     p-&gt;</w:t>
+            </w:r>
+            <w:proofErr w:type="spellStart"/>
+            <w:r>
+              <w:rPr>
+                <w:sz w:val="22"/>
+                <w:szCs w:val="28"/>
+              </w:rPr>
+              <w:t>prev</w:t>
+            </w:r>
+            <w:proofErr w:type="spellEnd"/>
+            <w:r>
+              <w:rPr>
+                <w:sz w:val="22"/>
+                <w:szCs w:val="28"/>
+              </w:rPr>
+              <w:t xml:space="preserve">-&gt;next = p-&gt;next;    // </w:t>
+            </w:r>
+            <w:r>
+              <w:rPr>
+                <w:rFonts w:hint="eastAsia"/>
+                <w:sz w:val="22"/>
+                <w:szCs w:val="28"/>
+              </w:rPr>
+              <w:t>p</w:t>
+            </w:r>
+            <w:r>
+              <w:rPr>
+                <w:sz w:val="22"/>
+                <w:szCs w:val="28"/>
+              </w:rPr>
+              <w:t xml:space="preserve"> </w:t>
+            </w:r>
+            <w:r>
+              <w:rPr>
+                <w:rFonts w:hint="eastAsia"/>
+                <w:sz w:val="22"/>
+                <w:szCs w:val="28"/>
+              </w:rPr>
+              <w:t>앞 노드의 다음은 p</w:t>
+            </w:r>
+            <w:r>
+              <w:rPr>
+                <w:sz w:val="22"/>
+                <w:szCs w:val="28"/>
+              </w:rPr>
+              <w:t xml:space="preserve"> </w:t>
+            </w:r>
+            <w:r>
+              <w:rPr>
+                <w:rFonts w:hint="eastAsia"/>
+                <w:sz w:val="22"/>
+                <w:szCs w:val="28"/>
+              </w:rPr>
+              <w:t>다음 노드이다.</w:t>
+            </w:r>
+          </w:p>
+          <w:p>
+            <w:pPr>
+              <w:rPr>
+                <w:sz w:val="22"/>
+                <w:szCs w:val="28"/>
+              </w:rPr>
+            </w:pPr>
+            <w:r>
+              <w:rPr>
+                <w:sz w:val="22"/>
+                <w:szCs w:val="28"/>
+              </w:rPr>
+              <w:t xml:space="preserve">     p-&gt;next-&gt;</w:t>
+            </w:r>
+            <w:proofErr w:type="spellStart"/>
+            <w:r>
+              <w:rPr>
+                <w:sz w:val="22"/>
+                <w:szCs w:val="28"/>
+              </w:rPr>
+              <w:t>prev</w:t>
+            </w:r>
+            <w:proofErr w:type="spellEnd"/>
+            <w:r>
+              <w:rPr>
+                <w:sz w:val="22"/>
+                <w:szCs w:val="28"/>
+              </w:rPr>
+              <w:t xml:space="preserve"> = p-&gt;</w:t>
+            </w:r>
+            <w:proofErr w:type="spellStart"/>
+            <w:r>
+              <w:rPr>
+                <w:sz w:val="22"/>
+                <w:szCs w:val="28"/>
+              </w:rPr>
+              <w:t>prev</w:t>
+            </w:r>
+            <w:proofErr w:type="spellEnd"/>
+            <w:r>
+              <w:rPr>
+                <w:sz w:val="22"/>
+                <w:szCs w:val="28"/>
+              </w:rPr>
+              <w:t xml:space="preserve">;    // </w:t>
+            </w:r>
+            <w:r>
+              <w:rPr>
+                <w:rFonts w:hint="eastAsia"/>
+                <w:sz w:val="22"/>
+                <w:szCs w:val="28"/>
+              </w:rPr>
+              <w:t>p 다음 노드의 앞은 p</w:t>
+            </w:r>
+            <w:r>
+              <w:rPr>
+                <w:sz w:val="22"/>
+                <w:szCs w:val="28"/>
+              </w:rPr>
+              <w:t xml:space="preserve"> </w:t>
+            </w:r>
+            <w:r>
+              <w:rPr>
+                <w:rFonts w:hint="eastAsia"/>
+                <w:sz w:val="22"/>
+                <w:szCs w:val="28"/>
+              </w:rPr>
+              <w:t>앞 노드이다.</w:t>
+            </w:r>
+          </w:p>
+          <w:p>
+            <w:pPr>
+              <w:rPr>
+                <w:sz w:val="22"/>
+                <w:szCs w:val="28"/>
+              </w:rPr>
+            </w:pPr>
+            <w:r>
+              <w:rPr>
+                <w:sz w:val="22"/>
+                <w:szCs w:val="28"/>
+              </w:rPr>
+              <w:t xml:space="preserve">     free(p);                      // p를</w:t>
+            </w:r>
+            <w:r>
+              <w:rPr>
+                <w:rFonts w:hint="eastAsia"/>
+                <w:sz w:val="22"/>
+                <w:szCs w:val="28"/>
+              </w:rPr>
+              <w:t xml:space="preserve"> 메모리에서 해제</w:t>
+            </w:r>
+          </w:p>
+          <w:p>
+            <w:pPr>
+              <w:rPr>
+                <w:sz w:val="22"/>
+                <w:szCs w:val="28"/>
+              </w:rPr>
+            </w:pPr>
+            <w:r>
+              <w:rPr>
+                <w:sz w:val="22"/>
+                <w:szCs w:val="28"/>
+              </w:rPr>
+              <w:t xml:space="preserve">     return 1;</w:t>
+            </w:r>
+          </w:p>
+          <w:p>
+            <w:pPr>
+              <w:rPr>
+                <w:rFonts w:hint="eastAsia"/>
+                <w:sz w:val="22"/>
+                <w:szCs w:val="28"/>
+              </w:rPr>
+            </w:pPr>
+            <w:r>
+              <w:rPr>
+                <w:rFonts w:hint="eastAsia"/>
+                <w:sz w:val="22"/>
+                <w:szCs w:val="28"/>
+              </w:rPr>
+              <w:t>}</w:t>
+            </w:r>
+          </w:p>
+        </w:tc>
+      </w:tr>
+      <w:tr>
+        <w:tc>
+          <w:tcPr>
+            <w:tcW w:w="9016" w:type="dxa"/>
+          </w:tcPr>
+          <w:p>
+            <w:pPr>
+              <w:rPr>
+                <w:rFonts w:hint="eastAsia"/>
+                <w:sz w:val="22"/>
+                <w:szCs w:val="28"/>
+              </w:rPr>
+            </w:pPr>
+            <w:r>
+              <w:rPr>
+                <w:sz w:val="22"/>
+                <w:szCs w:val="28"/>
+              </w:rPr>
+              <w:lastRenderedPageBreak/>
+              <w:t>**</w:t>
+            </w:r>
+            <w:r>
+              <w:rPr>
+                <w:rFonts w:hint="eastAsia"/>
+                <w:sz w:val="22"/>
+                <w:szCs w:val="28"/>
+              </w:rPr>
+              <w:t>정수를 가지는 노드를 찾는 함수</w:t>
+            </w:r>
+          </w:p>
+        </w:tc>
+      </w:tr>
+      <w:tr>
+        <w:tc>
+          <w:tcPr>
+            <w:tcW w:w="9016" w:type="dxa"/>
+          </w:tcPr>
+          <w:p>
+            <w:pPr>
+              <w:rPr>
+                <w:sz w:val="22"/>
+                <w:szCs w:val="28"/>
+              </w:rPr>
+            </w:pPr>
+            <w:proofErr w:type="spellStart"/>
+            <w:r>
+              <w:rPr>
+                <w:sz w:val="22"/>
+                <w:szCs w:val="28"/>
+              </w:rPr>
+              <w:t>d</w:t>
+            </w:r>
+            <w:r>
+              <w:rPr>
+                <w:rFonts w:hint="eastAsia"/>
+                <w:sz w:val="22"/>
+                <w:szCs w:val="28"/>
+              </w:rPr>
+              <w:t>node</w:t>
+            </w:r>
+            <w:proofErr w:type="spellEnd"/>
+            <w:r>
+              <w:rPr>
+                <w:rFonts w:hint="eastAsia"/>
+                <w:sz w:val="22"/>
+                <w:szCs w:val="28"/>
+              </w:rPr>
+              <w:t xml:space="preserve"> </w:t>
+            </w:r>
+            <w:r>
+              <w:rPr>
+                <w:sz w:val="22"/>
+                <w:szCs w:val="28"/>
+              </w:rPr>
+              <w:t>*</w:t>
+            </w:r>
+            <w:proofErr w:type="spellStart"/>
+            <w:r>
+              <w:rPr>
+                <w:sz w:val="22"/>
+                <w:szCs w:val="28"/>
+              </w:rPr>
+              <w:t>find_</w:t>
+            </w:r>
+            <w:proofErr w:type="gramStart"/>
+            <w:r>
+              <w:rPr>
+                <w:sz w:val="22"/>
+                <w:szCs w:val="28"/>
+              </w:rPr>
+              <w:t>dnode</w:t>
+            </w:r>
+            <w:proofErr w:type="spellEnd"/>
+            <w:r>
+              <w:rPr>
+                <w:sz w:val="22"/>
+                <w:szCs w:val="28"/>
+              </w:rPr>
+              <w:t>(</w:t>
+            </w:r>
+            <w:proofErr w:type="spellStart"/>
+            <w:proofErr w:type="gramEnd"/>
+            <w:r>
+              <w:rPr>
+                <w:sz w:val="22"/>
+                <w:szCs w:val="28"/>
+              </w:rPr>
+              <w:t>int</w:t>
+            </w:r>
+            <w:proofErr w:type="spellEnd"/>
+            <w:r>
+              <w:rPr>
+                <w:sz w:val="22"/>
+                <w:szCs w:val="28"/>
+              </w:rPr>
+              <w:t xml:space="preserve"> k)</w:t>
+            </w:r>
+          </w:p>
+          <w:p>
+            <w:pPr>
+              <w:rPr>
+                <w:sz w:val="22"/>
+                <w:szCs w:val="28"/>
+              </w:rPr>
+            </w:pPr>
+            <w:r>
+              <w:rPr>
+                <w:sz w:val="22"/>
+                <w:szCs w:val="28"/>
+              </w:rPr>
+              <w:t>{</w:t>
+            </w:r>
+          </w:p>
+          <w:p>
+            <w:pPr>
+              <w:rPr>
+                <w:sz w:val="22"/>
+                <w:szCs w:val="28"/>
+              </w:rPr>
+            </w:pPr>
+            <w:r>
+              <w:rPr>
+                <w:sz w:val="22"/>
+                <w:szCs w:val="28"/>
+              </w:rPr>
+              <w:t xml:space="preserve">     </w:t>
+            </w:r>
+            <w:proofErr w:type="spellStart"/>
+            <w:r>
+              <w:rPr>
+                <w:sz w:val="22"/>
+                <w:szCs w:val="28"/>
+              </w:rPr>
+              <w:t>dnode</w:t>
+            </w:r>
+            <w:proofErr w:type="spellEnd"/>
+            <w:r>
+              <w:rPr>
+                <w:sz w:val="22"/>
+                <w:szCs w:val="28"/>
+              </w:rPr>
+              <w:t xml:space="preserve"> *s;</w:t>
+            </w:r>
+          </w:p>
+          <w:p>
+            <w:pPr>
+              <w:rPr>
+                <w:sz w:val="22"/>
+                <w:szCs w:val="28"/>
+              </w:rPr>
+            </w:pPr>
+            <w:r>
+              <w:rPr>
+                <w:sz w:val="22"/>
+                <w:szCs w:val="28"/>
+              </w:rPr>
+              <w:t xml:space="preserve">     s = head-&gt;next;</w:t>
+            </w:r>
+          </w:p>
+          <w:p>
+            <w:pPr>
+              <w:rPr>
+                <w:sz w:val="22"/>
+                <w:szCs w:val="28"/>
+              </w:rPr>
+            </w:pPr>
+            <w:r>
+              <w:rPr>
+                <w:sz w:val="22"/>
+                <w:szCs w:val="28"/>
+              </w:rPr>
+              <w:t xml:space="preserve">     while(s-&gt;</w:t>
+            </w:r>
+            <w:proofErr w:type="gramStart"/>
+            <w:r>
+              <w:rPr>
+                <w:sz w:val="22"/>
+                <w:szCs w:val="28"/>
+              </w:rPr>
+              <w:t>key !</w:t>
+            </w:r>
+            <w:proofErr w:type="gramEnd"/>
+            <w:r>
+              <w:rPr>
+                <w:sz w:val="22"/>
+                <w:szCs w:val="28"/>
+              </w:rPr>
+              <w:t xml:space="preserve">= k &amp;&amp; s != tail) // </w:t>
+            </w:r>
+            <w:r>
+              <w:rPr>
+                <w:rFonts w:hint="eastAsia"/>
+                <w:sz w:val="22"/>
+                <w:szCs w:val="28"/>
+              </w:rPr>
+              <w:t>찾거나 꼬리이면 끝</w:t>
+            </w:r>
+          </w:p>
+          <w:p>
+            <w:pPr>
+              <w:rPr>
+                <w:sz w:val="22"/>
+                <w:szCs w:val="28"/>
+              </w:rPr>
+            </w:pPr>
+            <w:r>
+              <w:rPr>
+                <w:sz w:val="22"/>
+                <w:szCs w:val="28"/>
+              </w:rPr>
+              <w:t xml:space="preserve">          s = s-&gt;next;</w:t>
+            </w:r>
+          </w:p>
+          <w:p>
+            <w:pPr>
+              <w:rPr>
+                <w:sz w:val="22"/>
+                <w:szCs w:val="28"/>
+              </w:rPr>
+            </w:pPr>
+            <w:r>
+              <w:rPr>
+                <w:sz w:val="22"/>
+                <w:szCs w:val="28"/>
+              </w:rPr>
+              <w:t xml:space="preserve">     return s;</w:t>
+            </w:r>
+          </w:p>
+          <w:p>
+            <w:pPr>
+              <w:rPr>
+                <w:rFonts w:hint="eastAsia"/>
+                <w:sz w:val="22"/>
+                <w:szCs w:val="28"/>
+              </w:rPr>
+            </w:pPr>
+            <w:r>
+              <w:rPr>
+                <w:sz w:val="22"/>
+                <w:szCs w:val="28"/>
+              </w:rPr>
+              <w:t>}</w:t>
+            </w:r>
+          </w:p>
+        </w:tc>
+      </w:tr>
+    </w:tbl>
+    <w:p>
+      <w:pPr>
+        <w:rPr>
+          <w:sz w:val="22"/>
+          <w:szCs w:val="28"/>
+        </w:rPr>
+      </w:pPr>
+    </w:p>
     <w:p>
       <w:pPr>
         <w:rPr>

</xml_diff>